<commit_message>
add background subtraction outputs to result folder
</commit_message>
<xml_diff>
--- a/paper/reproducibility_2020/Abstract_reproducibility_2020_02Jan2020.docx
+++ b/paper/reproducibility_2020/Abstract_reproducibility_2020_02Jan2020.docx
@@ -811,7 +811,75 @@
           <w:sz w:val="22"/>
           <w:szCs w:val="22"/>
         </w:rPr>
-        <w:t>metabolomics analysis, most of these programs were designed for single desktop users and lack high-throughput scalability and reproducibility.</w:t>
+        <w:t>metabolomics analysis</w:t>
+      </w:r>
+      <w:del w:id="0" w:author="Du,Xinsong" w:date="2020-01-02T21:14:00Z">
+        <w:r>
+          <w:rPr>
+            <w:rFonts w:ascii="Arial" w:eastAsia="Times New Roman" w:hAnsi="Arial" w:cs="Arial"/>
+            <w:sz w:val="22"/>
+            <w:szCs w:val="22"/>
+          </w:rPr>
+          <w:delText>, most of these programs were designed for single desktop users and lack high-throughput scalability and reproducibility</w:delText>
+        </w:r>
+      </w:del>
+      <w:ins w:id="1" w:author="Du,Xinsong" w:date="2020-01-02T21:14:00Z">
+        <w:r>
+          <w:rPr>
+            <w:rFonts w:ascii="Arial" w:eastAsia="Times New Roman" w:hAnsi="Arial" w:cs="Arial"/>
+            <w:sz w:val="22"/>
+            <w:szCs w:val="22"/>
+          </w:rPr>
+          <w:t>,</w:t>
+        </w:r>
+      </w:ins>
+      <w:ins w:id="2" w:author="Du,Xinsong" w:date="2020-01-02T21:23:00Z">
+        <w:r>
+          <w:rPr>
+            <w:rFonts w:ascii="Arial" w:eastAsia="Times New Roman" w:hAnsi="Arial" w:cs="Arial"/>
+            <w:sz w:val="22"/>
+            <w:szCs w:val="22"/>
+          </w:rPr>
+          <w:t xml:space="preserve"> study shows</w:t>
+        </w:r>
+      </w:ins>
+      <w:ins w:id="3" w:author="Du,Xinsong" w:date="2020-01-02T21:14:00Z">
+        <w:r>
+          <w:rPr>
+            <w:rFonts w:ascii="Arial" w:eastAsia="Times New Roman" w:hAnsi="Arial" w:cs="Arial"/>
+            <w:sz w:val="22"/>
+            <w:szCs w:val="22"/>
+          </w:rPr>
+          <w:t xml:space="preserve"> different software or even </w:t>
+        </w:r>
+        <w:bookmarkStart w:id="4" w:name="_GoBack"/>
+        <w:bookmarkEnd w:id="4"/>
+        <w:r>
+          <w:rPr>
+            <w:rFonts w:ascii="Arial" w:eastAsia="Times New Roman" w:hAnsi="Arial" w:cs="Arial"/>
+            <w:sz w:val="22"/>
+            <w:szCs w:val="22"/>
+          </w:rPr>
+          <w:t>software version can</w:t>
+        </w:r>
+      </w:ins>
+      <w:ins w:id="5" w:author="Du,Xinsong" w:date="2020-01-02T21:15:00Z">
+        <w:r>
+          <w:rPr>
+            <w:rFonts w:ascii="Arial" w:eastAsia="Times New Roman" w:hAnsi="Arial" w:cs="Arial"/>
+            <w:sz w:val="22"/>
+            <w:szCs w:val="22"/>
+          </w:rPr>
+          <w:t xml:space="preserve"> produce very different results</w:t>
+        </w:r>
+      </w:ins>
+      <w:r>
+        <w:rPr>
+          <w:rFonts w:ascii="Arial" w:eastAsia="Times New Roman" w:hAnsi="Arial" w:cs="Arial"/>
+          <w:sz w:val="22"/>
+          <w:szCs w:val="22"/>
+        </w:rPr>
+        <w:t>.</w:t>
       </w:r>
       <w:r>
         <w:rPr>
@@ -993,39 +1061,341 @@
           <w:sz w:val="22"/>
           <w:szCs w:val="22"/>
         </w:rPr>
-        <w:t xml:space="preserve"> within large-scale computing environments. We have developed </w:t>
-      </w:r>
-      <w:r>
-        <w:rPr>
-          <w:rFonts w:ascii="Arial" w:eastAsia="Times New Roman" w:hAnsi="Arial" w:cs="Arial"/>
-          <w:sz w:val="22"/>
-          <w:szCs w:val="22"/>
-        </w:rPr>
-        <w:t>the pipeline</w:t>
-      </w:r>
-      <w:r>
-        <w:rPr>
-          <w:rFonts w:ascii="Arial" w:eastAsia="Times New Roman" w:hAnsi="Arial" w:cs="Arial"/>
-          <w:sz w:val="22"/>
-          <w:szCs w:val="22"/>
-        </w:rPr>
-        <w:t xml:space="preserve"> to </w:t>
-      </w:r>
-      <w:r>
-        <w:rPr>
-          <w:rFonts w:ascii="Arial" w:eastAsia="Times New Roman" w:hAnsi="Arial" w:cs="Arial"/>
-          <w:sz w:val="22"/>
-          <w:szCs w:val="22"/>
-        </w:rPr>
-        <w:t>run parallelized</w:t>
-      </w:r>
-      <w:r>
-        <w:rPr>
-          <w:rFonts w:ascii="Arial" w:eastAsia="Times New Roman" w:hAnsi="Arial" w:cs="Arial"/>
-          <w:sz w:val="22"/>
-          <w:szCs w:val="22"/>
-        </w:rPr>
-        <w:t xml:space="preserve"> common metabolites analysis software packages including </w:t>
+        <w:t xml:space="preserve"> within large-scale computing environments. We</w:t>
+      </w:r>
+      <w:ins w:id="6" w:author="Du,Xinsong" w:date="2020-01-02T21:05:00Z">
+        <w:r>
+          <w:rPr>
+            <w:rFonts w:ascii="Arial" w:eastAsia="Times New Roman" w:hAnsi="Arial" w:cs="Arial"/>
+            <w:sz w:val="22"/>
+            <w:szCs w:val="22"/>
+          </w:rPr>
+          <w:t xml:space="preserve"> have embedded a </w:t>
+        </w:r>
+      </w:ins>
+      <w:ins w:id="7" w:author="Du,Xinsong" w:date="2020-01-02T21:06:00Z">
+        <w:r>
+          <w:rPr>
+            <w:rFonts w:ascii="Arial" w:eastAsia="Times New Roman" w:hAnsi="Arial" w:cs="Arial"/>
+            <w:sz w:val="22"/>
+            <w:szCs w:val="22"/>
+          </w:rPr>
+          <w:t xml:space="preserve">common metabolomics analysis software – </w:t>
+        </w:r>
+        <w:proofErr w:type="spellStart"/>
+        <w:r>
+          <w:rPr>
+            <w:rFonts w:ascii="Arial" w:eastAsia="Times New Roman" w:hAnsi="Arial" w:cs="Arial"/>
+            <w:sz w:val="22"/>
+            <w:szCs w:val="22"/>
+          </w:rPr>
+          <w:t>Mzmine</w:t>
+        </w:r>
+        <w:proofErr w:type="spellEnd"/>
+        <w:r>
+          <w:rPr>
+            <w:rFonts w:ascii="Arial" w:eastAsia="Times New Roman" w:hAnsi="Arial" w:cs="Arial"/>
+            <w:sz w:val="22"/>
+            <w:szCs w:val="22"/>
+          </w:rPr>
+          <w:t xml:space="preserve">, to </w:t>
+        </w:r>
+        <w:proofErr w:type="spellStart"/>
+        <w:r>
+          <w:rPr>
+            <w:rFonts w:ascii="Arial" w:eastAsia="Times New Roman" w:hAnsi="Arial" w:cs="Arial"/>
+            <w:sz w:val="22"/>
+            <w:szCs w:val="22"/>
+          </w:rPr>
+          <w:t>Nextflow</w:t>
+        </w:r>
+        <w:proofErr w:type="spellEnd"/>
+        <w:r>
+          <w:rPr>
+            <w:rFonts w:ascii="Arial" w:eastAsia="Times New Roman" w:hAnsi="Arial" w:cs="Arial"/>
+            <w:sz w:val="22"/>
+            <w:szCs w:val="22"/>
+          </w:rPr>
+          <w:t xml:space="preserve"> for the purpose of enhancing reproducibility</w:t>
+        </w:r>
+        <w:r>
+          <w:rPr>
+            <w:rFonts w:ascii="Arial" w:eastAsia="Times New Roman" w:hAnsi="Arial" w:cs="Arial"/>
+            <w:sz w:val="22"/>
+            <w:szCs w:val="22"/>
+          </w:rPr>
+          <w:t xml:space="preserve">. </w:t>
+        </w:r>
+      </w:ins>
+      <w:del w:id="8" w:author="Du,Xinsong" w:date="2020-01-02T21:06:00Z">
+        <w:r>
+          <w:rPr>
+            <w:rFonts w:ascii="Arial" w:eastAsia="Times New Roman" w:hAnsi="Arial" w:cs="Arial"/>
+            <w:sz w:val="22"/>
+            <w:szCs w:val="22"/>
+          </w:rPr>
+          <w:delText xml:space="preserve"> have developed </w:delText>
+        </w:r>
+        <w:r>
+          <w:rPr>
+            <w:rFonts w:ascii="Arial" w:eastAsia="Times New Roman" w:hAnsi="Arial" w:cs="Arial"/>
+            <w:sz w:val="22"/>
+            <w:szCs w:val="22"/>
+          </w:rPr>
+          <w:delText>the pipeline</w:delText>
+        </w:r>
+        <w:r>
+          <w:rPr>
+            <w:rFonts w:ascii="Arial" w:eastAsia="Times New Roman" w:hAnsi="Arial" w:cs="Arial"/>
+            <w:sz w:val="22"/>
+            <w:szCs w:val="22"/>
+          </w:rPr>
+          <w:delText xml:space="preserve"> to </w:delText>
+        </w:r>
+        <w:r>
+          <w:rPr>
+            <w:rFonts w:ascii="Arial" w:eastAsia="Times New Roman" w:hAnsi="Arial" w:cs="Arial"/>
+            <w:sz w:val="22"/>
+            <w:szCs w:val="22"/>
+          </w:rPr>
+          <w:delText>run parallelized</w:delText>
+        </w:r>
+        <w:r>
+          <w:rPr>
+            <w:rFonts w:ascii="Arial" w:eastAsia="Times New Roman" w:hAnsi="Arial" w:cs="Arial"/>
+            <w:sz w:val="22"/>
+            <w:szCs w:val="22"/>
+          </w:rPr>
+          <w:delText xml:space="preserve"> common metabolites analysis software packages including </w:delText>
+        </w:r>
+        <w:r>
+          <w:rPr>
+            <w:rFonts w:ascii="Arial" w:eastAsia="Times New Roman" w:hAnsi="Arial" w:cs="Arial"/>
+            <w:sz w:val="22"/>
+            <w:szCs w:val="22"/>
+          </w:rPr>
+          <w:delText>M</w:delText>
+        </w:r>
+        <w:r>
+          <w:rPr>
+            <w:rFonts w:ascii="Arial" w:eastAsia="Times New Roman" w:hAnsi="Arial" w:cs="Arial"/>
+            <w:sz w:val="22"/>
+            <w:szCs w:val="22"/>
+          </w:rPr>
+          <w:delText>z</w:delText>
+        </w:r>
+        <w:r>
+          <w:rPr>
+            <w:rFonts w:ascii="Arial" w:eastAsia="Times New Roman" w:hAnsi="Arial" w:cs="Arial"/>
+            <w:sz w:val="22"/>
+            <w:szCs w:val="22"/>
+          </w:rPr>
+          <w:delText>M</w:delText>
+        </w:r>
+        <w:r>
+          <w:rPr>
+            <w:rFonts w:ascii="Arial" w:eastAsia="Times New Roman" w:hAnsi="Arial" w:cs="Arial"/>
+            <w:sz w:val="22"/>
+            <w:szCs w:val="22"/>
+          </w:rPr>
+          <w:delText xml:space="preserve">ine and </w:delText>
+        </w:r>
+        <w:r>
+          <w:rPr>
+            <w:rFonts w:ascii="Arial" w:eastAsia="Times New Roman" w:hAnsi="Arial" w:cs="Arial"/>
+            <w:sz w:val="22"/>
+            <w:szCs w:val="22"/>
+          </w:rPr>
+          <w:delText>XCMS</w:delText>
+        </w:r>
+        <w:r>
+          <w:rPr>
+            <w:rFonts w:ascii="Arial" w:eastAsia="Times New Roman" w:hAnsi="Arial" w:cs="Arial"/>
+            <w:sz w:val="22"/>
+            <w:szCs w:val="22"/>
+          </w:rPr>
+          <w:delText xml:space="preserve"> for peak detection to enhance precision. </w:delText>
+        </w:r>
+      </w:del>
+      <w:r>
+        <w:rPr>
+          <w:rFonts w:ascii="Arial" w:eastAsia="Times New Roman" w:hAnsi="Arial" w:cs="Arial"/>
+          <w:sz w:val="22"/>
+          <w:szCs w:val="22"/>
+        </w:rPr>
+        <w:t>Moreover,</w:t>
+      </w:r>
+      <w:r>
+        <w:rPr>
+          <w:rFonts w:ascii="Arial" w:eastAsia="Times New Roman" w:hAnsi="Arial" w:cs="Arial"/>
+          <w:sz w:val="22"/>
+          <w:szCs w:val="22"/>
+        </w:rPr>
+        <w:t xml:space="preserve"> we used</w:t>
+      </w:r>
+      <w:r>
+        <w:rPr>
+          <w:rFonts w:ascii="Arial" w:eastAsia="Times New Roman" w:hAnsi="Arial" w:cs="Arial"/>
+          <w:sz w:val="22"/>
+          <w:szCs w:val="22"/>
+        </w:rPr>
+        <w:t xml:space="preserve"> </w:t>
+      </w:r>
+      <w:del w:id="9" w:author="Du,Xinsong" w:date="2020-01-02T20:55:00Z">
+        <w:r>
+          <w:rPr>
+            <w:rFonts w:ascii="Arial" w:eastAsia="Times New Roman" w:hAnsi="Arial" w:cs="Arial"/>
+            <w:sz w:val="22"/>
+            <w:szCs w:val="22"/>
+          </w:rPr>
+          <w:delText>SECIMTools</w:delText>
+        </w:r>
+        <w:r>
+          <w:rPr>
+            <w:rFonts w:ascii="Arial" w:eastAsia="Times New Roman" w:hAnsi="Arial" w:cs="Arial"/>
+            <w:sz w:val="22"/>
+            <w:szCs w:val="22"/>
+          </w:rPr>
+          <w:delText xml:space="preserve"> </w:delText>
+        </w:r>
+      </w:del>
+      <w:ins w:id="10" w:author="Du,Xinsong" w:date="2020-01-02T20:55:00Z">
+        <w:r>
+          <w:rPr>
+            <w:rFonts w:ascii="Arial" w:eastAsia="Times New Roman" w:hAnsi="Arial" w:cs="Arial"/>
+            <w:sz w:val="22"/>
+            <w:szCs w:val="22"/>
+          </w:rPr>
+          <w:t>Python</w:t>
+        </w:r>
+        <w:r>
+          <w:rPr>
+            <w:rFonts w:ascii="Arial" w:eastAsia="Times New Roman" w:hAnsi="Arial" w:cs="Arial"/>
+            <w:sz w:val="22"/>
+            <w:szCs w:val="22"/>
+          </w:rPr>
+          <w:t xml:space="preserve"> </w:t>
+        </w:r>
+      </w:ins>
+      <w:r>
+        <w:rPr>
+          <w:rFonts w:ascii="Arial" w:eastAsia="Times New Roman" w:hAnsi="Arial" w:cs="Arial"/>
+          <w:sz w:val="22"/>
+          <w:szCs w:val="22"/>
+        </w:rPr>
+        <w:t>for statistical tests</w:t>
+      </w:r>
+      <w:del w:id="11" w:author="Du,Xinsong" w:date="2020-01-02T21:07:00Z">
+        <w:r>
+          <w:rPr>
+            <w:rFonts w:ascii="Arial" w:eastAsia="Times New Roman" w:hAnsi="Arial" w:cs="Arial"/>
+            <w:sz w:val="22"/>
+            <w:szCs w:val="22"/>
+          </w:rPr>
+          <w:delText xml:space="preserve"> such as ANOVA and student t-test</w:delText>
+        </w:r>
+      </w:del>
+      <w:r>
+        <w:rPr>
+          <w:rFonts w:ascii="Arial" w:eastAsia="Times New Roman" w:hAnsi="Arial" w:cs="Arial"/>
+          <w:sz w:val="22"/>
+          <w:szCs w:val="22"/>
+        </w:rPr>
+        <w:t>, as well as</w:t>
+      </w:r>
+      <w:r>
+        <w:rPr>
+          <w:rFonts w:ascii="Arial" w:eastAsia="Times New Roman" w:hAnsi="Arial" w:cs="Arial"/>
+          <w:sz w:val="22"/>
+          <w:szCs w:val="22"/>
+        </w:rPr>
+        <w:t xml:space="preserve"> provid</w:t>
+      </w:r>
+      <w:r>
+        <w:rPr>
+          <w:rFonts w:ascii="Arial" w:eastAsia="Times New Roman" w:hAnsi="Arial" w:cs="Arial"/>
+          <w:sz w:val="22"/>
+          <w:szCs w:val="22"/>
+        </w:rPr>
+        <w:t>ing</w:t>
+      </w:r>
+      <w:r>
+        <w:rPr>
+          <w:rFonts w:ascii="Arial" w:eastAsia="Times New Roman" w:hAnsi="Arial" w:cs="Arial"/>
+          <w:sz w:val="22"/>
+          <w:szCs w:val="22"/>
+        </w:rPr>
+        <w:t xml:space="preserve"> users multiple</w:t>
+      </w:r>
+      <w:r>
+        <w:rPr>
+          <w:rFonts w:ascii="Arial" w:eastAsia="Times New Roman" w:hAnsi="Arial" w:cs="Arial"/>
+          <w:sz w:val="22"/>
+          <w:szCs w:val="22"/>
+        </w:rPr>
+        <w:t xml:space="preserve"> visualization methods including </w:t>
+      </w:r>
+      <w:r>
+        <w:rPr>
+          <w:rFonts w:ascii="Arial" w:eastAsia="Times New Roman" w:hAnsi="Arial" w:cs="Arial"/>
+          <w:sz w:val="22"/>
+          <w:szCs w:val="22"/>
+        </w:rPr>
+        <w:t xml:space="preserve">principle component analysis, </w:t>
+      </w:r>
+      <w:del w:id="12" w:author="Du,Xinsong" w:date="2020-01-02T21:17:00Z">
+        <w:r>
+          <w:rPr>
+            <w:rFonts w:ascii="Arial" w:eastAsia="Times New Roman" w:hAnsi="Arial" w:cs="Arial"/>
+            <w:sz w:val="22"/>
+            <w:szCs w:val="22"/>
+          </w:rPr>
+          <w:delText>v</w:delText>
+        </w:r>
+        <w:r>
+          <w:rPr>
+            <w:rFonts w:ascii="Arial" w:eastAsia="Times New Roman" w:hAnsi="Arial" w:cs="Arial"/>
+            <w:sz w:val="22"/>
+            <w:szCs w:val="22"/>
+          </w:rPr>
+          <w:delText>olcano plots,</w:delText>
+        </w:r>
+      </w:del>
+      <w:ins w:id="13" w:author="Du,Xinsong" w:date="2020-01-02T21:17:00Z">
+        <w:r>
+          <w:rPr>
+            <w:rFonts w:ascii="Arial" w:eastAsia="Times New Roman" w:hAnsi="Arial" w:cs="Arial"/>
+            <w:sz w:val="22"/>
+            <w:szCs w:val="22"/>
+          </w:rPr>
+          <w:t>and</w:t>
+        </w:r>
+      </w:ins>
+      <w:r>
+        <w:rPr>
+          <w:rFonts w:ascii="Arial" w:eastAsia="Times New Roman" w:hAnsi="Arial" w:cs="Arial"/>
+          <w:sz w:val="22"/>
+          <w:szCs w:val="22"/>
+        </w:rPr>
+        <w:t xml:space="preserve"> hierarchical clustering</w:t>
+      </w:r>
+      <w:del w:id="14" w:author="Du,Xinsong" w:date="2020-01-02T21:17:00Z">
+        <w:r>
+          <w:rPr>
+            <w:rFonts w:ascii="Arial" w:eastAsia="Times New Roman" w:hAnsi="Arial" w:cs="Arial"/>
+            <w:sz w:val="22"/>
+            <w:szCs w:val="22"/>
+          </w:rPr>
+          <w:delText xml:space="preserve"> and others</w:delText>
+        </w:r>
+      </w:del>
+      <w:r>
+        <w:rPr>
+          <w:rFonts w:ascii="Arial" w:eastAsia="Times New Roman" w:hAnsi="Arial" w:cs="Arial"/>
+          <w:sz w:val="22"/>
+          <w:szCs w:val="22"/>
+        </w:rPr>
+        <w:t xml:space="preserve">. To facilitate dynamic and transparent data processing, we have included </w:t>
       </w:r>
       <w:proofErr w:type="spellStart"/>
       <w:r>
@@ -1034,82 +1404,64 @@
           <w:sz w:val="22"/>
           <w:szCs w:val="22"/>
         </w:rPr>
-        <w:t>M</w:t>
-      </w:r>
-      <w:r>
-        <w:rPr>
-          <w:rFonts w:ascii="Arial" w:eastAsia="Times New Roman" w:hAnsi="Arial" w:cs="Arial"/>
-          <w:sz w:val="22"/>
-          <w:szCs w:val="22"/>
-        </w:rPr>
-        <w:t>z</w:t>
-      </w:r>
-      <w:r>
-        <w:rPr>
-          <w:rFonts w:ascii="Arial" w:eastAsia="Times New Roman" w:hAnsi="Arial" w:cs="Arial"/>
-          <w:sz w:val="22"/>
-          <w:szCs w:val="22"/>
-        </w:rPr>
-        <w:t>M</w:t>
-      </w:r>
-      <w:r>
-        <w:rPr>
-          <w:rFonts w:ascii="Arial" w:eastAsia="Times New Roman" w:hAnsi="Arial" w:cs="Arial"/>
-          <w:sz w:val="22"/>
-          <w:szCs w:val="22"/>
-        </w:rPr>
-        <w:t>ine</w:t>
+        <w:t>MultiQC</w:t>
       </w:r>
       <w:proofErr w:type="spellEnd"/>
-      <w:r>
-        <w:rPr>
-          <w:rFonts w:ascii="Arial" w:eastAsia="Times New Roman" w:hAnsi="Arial" w:cs="Arial"/>
-          <w:sz w:val="22"/>
-          <w:szCs w:val="22"/>
-        </w:rPr>
-        <w:t xml:space="preserve"> and </w:t>
-      </w:r>
-      <w:r>
-        <w:rPr>
-          <w:rFonts w:ascii="Arial" w:eastAsia="Times New Roman" w:hAnsi="Arial" w:cs="Arial"/>
-          <w:sz w:val="22"/>
-          <w:szCs w:val="22"/>
-        </w:rPr>
-        <w:t>XCMS</w:t>
-      </w:r>
-      <w:r>
-        <w:rPr>
-          <w:rFonts w:ascii="Arial" w:eastAsia="Times New Roman" w:hAnsi="Arial" w:cs="Arial"/>
-          <w:sz w:val="22"/>
-          <w:szCs w:val="22"/>
-        </w:rPr>
-        <w:t xml:space="preserve"> for peak detection to enhance precision. Moreover,</w:t>
-      </w:r>
-      <w:r>
-        <w:rPr>
-          <w:rFonts w:ascii="Arial" w:eastAsia="Times New Roman" w:hAnsi="Arial" w:cs="Arial"/>
-          <w:sz w:val="22"/>
-          <w:szCs w:val="22"/>
-        </w:rPr>
-        <w:t xml:space="preserve"> we used</w:t>
-      </w:r>
-      <w:r>
-        <w:rPr>
-          <w:rFonts w:ascii="Arial" w:eastAsia="Times New Roman" w:hAnsi="Arial" w:cs="Arial"/>
-          <w:sz w:val="22"/>
-          <w:szCs w:val="22"/>
-        </w:rPr>
-        <w:t xml:space="preserve"> </w:t>
-      </w:r>
-      <w:del w:id="0" w:author="Du,Xinsong" w:date="2020-01-02T20:55:00Z">
-        <w:r>
-          <w:rPr>
-            <w:rFonts w:ascii="Arial" w:eastAsia="Times New Roman" w:hAnsi="Arial" w:cs="Arial"/>
-            <w:sz w:val="22"/>
-            <w:szCs w:val="22"/>
-          </w:rPr>
-          <w:delText>SECIMTools</w:delText>
-        </w:r>
+      <w:ins w:id="15" w:author="Du,Xinsong" w:date="2020-01-02T21:18:00Z">
+        <w:r>
+          <w:rPr>
+            <w:rFonts w:ascii="Arial" w:eastAsia="Times New Roman" w:hAnsi="Arial" w:cs="Arial"/>
+            <w:sz w:val="22"/>
+            <w:szCs w:val="22"/>
+          </w:rPr>
+          <w:t xml:space="preserve"> interactive</w:t>
+        </w:r>
+      </w:ins>
+      <w:r>
+        <w:rPr>
+          <w:rFonts w:ascii="Arial" w:eastAsia="Times New Roman" w:hAnsi="Arial" w:cs="Arial"/>
+          <w:sz w:val="22"/>
+          <w:szCs w:val="22"/>
+        </w:rPr>
+        <w:t xml:space="preserve"> reports to visualize the result of data processing and summarize metabolomics </w:t>
+      </w:r>
+      <w:commentRangeStart w:id="16"/>
+      <w:r>
+        <w:rPr>
+          <w:rFonts w:ascii="Arial" w:eastAsia="Times New Roman" w:hAnsi="Arial" w:cs="Arial"/>
+          <w:sz w:val="22"/>
+          <w:szCs w:val="22"/>
+        </w:rPr>
+        <w:t>output</w:t>
+      </w:r>
+      <w:commentRangeEnd w:id="16"/>
+      <w:r>
+        <w:rPr>
+          <w:rStyle w:val="CommentReference"/>
+          <w:rFonts w:asciiTheme="minorHAnsi" w:eastAsiaTheme="minorEastAsia" w:hAnsiTheme="minorHAnsi" w:cstheme="minorBidi"/>
+          <w:lang w:eastAsia="zh-CN"/>
+        </w:rPr>
+        <w:commentReference w:id="16"/>
+      </w:r>
+      <w:r>
+        <w:rPr>
+          <w:rFonts w:ascii="Arial" w:eastAsia="Times New Roman" w:hAnsi="Arial" w:cs="Arial"/>
+          <w:sz w:val="22"/>
+          <w:szCs w:val="22"/>
+        </w:rPr>
+        <w:t>.</w:t>
+      </w:r>
+      <w:ins w:id="17" w:author="Du,Xinsong" w:date="2020-01-02T21:18:00Z">
+        <w:r>
+          <w:rPr>
+            <w:rFonts w:ascii="Arial" w:eastAsia="Times New Roman" w:hAnsi="Arial" w:cs="Arial"/>
+            <w:sz w:val="22"/>
+            <w:szCs w:val="22"/>
+          </w:rPr>
+          <w:t xml:space="preserve"> </w:t>
+        </w:r>
+      </w:ins>
+      <w:del w:id="18" w:author="Du,Xinsong" w:date="2020-01-02T21:18:00Z">
         <w:r>
           <w:rPr>
             <w:rFonts w:ascii="Arial" w:eastAsia="Times New Roman" w:hAnsi="Arial" w:cs="Arial"/>
@@ -1119,17 +1471,55 @@
           <w:delText xml:space="preserve"> </w:delText>
         </w:r>
       </w:del>
-      <w:ins w:id="1" w:author="Du,Xinsong" w:date="2020-01-02T20:55:00Z">
-        <w:r>
-          <w:rPr>
-            <w:rFonts w:ascii="Arial" w:eastAsia="Times New Roman" w:hAnsi="Arial" w:cs="Arial"/>
-            <w:sz w:val="22"/>
-            <w:szCs w:val="22"/>
-          </w:rPr>
-          <w:t>Python</w:t>
-        </w:r>
-        <w:bookmarkStart w:id="2" w:name="_GoBack"/>
-        <w:bookmarkEnd w:id="2"/>
+      <w:del w:id="19" w:author="Du,Xinsong" w:date="2020-01-02T21:11:00Z">
+        <w:r>
+          <w:rPr>
+            <w:rFonts w:ascii="Arial" w:eastAsia="Times New Roman" w:hAnsi="Arial" w:cs="Arial"/>
+            <w:sz w:val="22"/>
+            <w:szCs w:val="22"/>
+          </w:rPr>
+          <w:delText xml:space="preserve">Furthermore, the relationship between the input file size and the use of corresponding computing resources is monitored within the pipeline. This provides useful suggestions for further computing resource allocation and efficient use. </w:delText>
+        </w:r>
+      </w:del>
+      <w:ins w:id="20" w:author="Du,Xinsong" w:date="2020-01-02T21:18:00Z">
+        <w:r>
+          <w:rPr>
+            <w:rFonts w:ascii="Arial" w:eastAsia="Times New Roman" w:hAnsi="Arial" w:cs="Arial"/>
+            <w:sz w:val="22"/>
+            <w:szCs w:val="22"/>
+          </w:rPr>
+          <w:t>To test our pipeline</w:t>
+        </w:r>
+      </w:ins>
+      <w:ins w:id="21" w:author="Du,Xinsong" w:date="2020-01-02T20:55:00Z">
+        <w:r>
+          <w:rPr>
+            <w:rFonts w:ascii="Arial" w:eastAsia="Times New Roman" w:hAnsi="Arial" w:cs="Arial"/>
+            <w:sz w:val="22"/>
+            <w:szCs w:val="22"/>
+          </w:rPr>
+          <w:t xml:space="preserve">, we used two different operating systems in which the </w:t>
+        </w:r>
+        <w:proofErr w:type="spellStart"/>
+        <w:r>
+          <w:rPr>
+            <w:rFonts w:ascii="Arial" w:eastAsia="Times New Roman" w:hAnsi="Arial" w:cs="Arial"/>
+            <w:sz w:val="22"/>
+            <w:szCs w:val="22"/>
+          </w:rPr>
+          <w:t>MZmine</w:t>
+        </w:r>
+        <w:proofErr w:type="spellEnd"/>
+        <w:r>
+          <w:rPr>
+            <w:rFonts w:ascii="Arial" w:eastAsia="Times New Roman" w:hAnsi="Arial" w:cs="Arial"/>
+            <w:sz w:val="22"/>
+            <w:szCs w:val="22"/>
+          </w:rPr>
+          <w:t xml:space="preserve"> versions were also different to do peak detection for four sample metabolomics data. This simulates the situation that one researcher wants to reproduce the other researcher’s published work with a different</w:t>
+        </w:r>
+      </w:ins>
+      <w:ins w:id="22" w:author="Du,Xinsong" w:date="2020-01-02T21:20:00Z">
         <w:r>
           <w:rPr>
             <w:rFonts w:ascii="Arial" w:eastAsia="Times New Roman" w:hAnsi="Arial" w:cs="Arial"/>
@@ -1138,121 +1528,23 @@
           </w:rPr>
           <w:t xml:space="preserve"> </w:t>
         </w:r>
+        <w:r>
+          <w:rPr>
+            <w:rFonts w:ascii="Arial" w:eastAsia="Times New Roman" w:hAnsi="Arial" w:cs="Arial"/>
+            <w:sz w:val="22"/>
+            <w:szCs w:val="22"/>
+          </w:rPr>
+          <w:t xml:space="preserve"> machine</w:t>
+        </w:r>
       </w:ins>
-      <w:r>
-        <w:rPr>
-          <w:rFonts w:ascii="Arial" w:eastAsia="Times New Roman" w:hAnsi="Arial" w:cs="Arial"/>
-          <w:sz w:val="22"/>
-          <w:szCs w:val="22"/>
-        </w:rPr>
-        <w:t>for statistical tests such as ANOVA and student t-test, as well as</w:t>
-      </w:r>
-      <w:r>
-        <w:rPr>
-          <w:rFonts w:ascii="Arial" w:eastAsia="Times New Roman" w:hAnsi="Arial" w:cs="Arial"/>
-          <w:sz w:val="22"/>
-          <w:szCs w:val="22"/>
-        </w:rPr>
-        <w:t xml:space="preserve"> provid</w:t>
-      </w:r>
-      <w:r>
-        <w:rPr>
-          <w:rFonts w:ascii="Arial" w:eastAsia="Times New Roman" w:hAnsi="Arial" w:cs="Arial"/>
-          <w:sz w:val="22"/>
-          <w:szCs w:val="22"/>
-        </w:rPr>
-        <w:t>ing</w:t>
-      </w:r>
-      <w:r>
-        <w:rPr>
-          <w:rFonts w:ascii="Arial" w:eastAsia="Times New Roman" w:hAnsi="Arial" w:cs="Arial"/>
-          <w:sz w:val="22"/>
-          <w:szCs w:val="22"/>
-        </w:rPr>
-        <w:t xml:space="preserve"> users multiple</w:t>
-      </w:r>
-      <w:r>
-        <w:rPr>
-          <w:rFonts w:ascii="Arial" w:eastAsia="Times New Roman" w:hAnsi="Arial" w:cs="Arial"/>
-          <w:sz w:val="22"/>
-          <w:szCs w:val="22"/>
-        </w:rPr>
-        <w:t xml:space="preserve"> visualization methods including </w:t>
-      </w:r>
-      <w:r>
-        <w:rPr>
-          <w:rFonts w:ascii="Arial" w:eastAsia="Times New Roman" w:hAnsi="Arial" w:cs="Arial"/>
-          <w:sz w:val="22"/>
-          <w:szCs w:val="22"/>
-        </w:rPr>
-        <w:t>principle component analysis, v</w:t>
-      </w:r>
-      <w:r>
-        <w:rPr>
-          <w:rFonts w:ascii="Arial" w:eastAsia="Times New Roman" w:hAnsi="Arial" w:cs="Arial"/>
-          <w:sz w:val="22"/>
-          <w:szCs w:val="22"/>
-        </w:rPr>
-        <w:t>olcano plots,</w:t>
-      </w:r>
-      <w:r>
-        <w:rPr>
-          <w:rFonts w:ascii="Arial" w:eastAsia="Times New Roman" w:hAnsi="Arial" w:cs="Arial"/>
-          <w:sz w:val="22"/>
-          <w:szCs w:val="22"/>
-        </w:rPr>
-        <w:t xml:space="preserve"> hierarchical clustering</w:t>
-      </w:r>
-      <w:r>
-        <w:rPr>
-          <w:rFonts w:ascii="Arial" w:eastAsia="Times New Roman" w:hAnsi="Arial" w:cs="Arial"/>
-          <w:sz w:val="22"/>
-          <w:szCs w:val="22"/>
-        </w:rPr>
-        <w:t xml:space="preserve"> and others</w:t>
-      </w:r>
-      <w:r>
-        <w:rPr>
-          <w:rFonts w:ascii="Arial" w:eastAsia="Times New Roman" w:hAnsi="Arial" w:cs="Arial"/>
-          <w:sz w:val="22"/>
-          <w:szCs w:val="22"/>
-        </w:rPr>
-        <w:t xml:space="preserve">. To facilitate dynamic and transparent data processing, we have included </w:t>
-      </w:r>
-      <w:proofErr w:type="spellStart"/>
-      <w:r>
-        <w:rPr>
-          <w:rFonts w:ascii="Arial" w:eastAsia="Times New Roman" w:hAnsi="Arial" w:cs="Arial"/>
-          <w:sz w:val="22"/>
-          <w:szCs w:val="22"/>
-        </w:rPr>
-        <w:t>MultiQC</w:t>
-      </w:r>
-      <w:proofErr w:type="spellEnd"/>
-      <w:r>
-        <w:rPr>
-          <w:rFonts w:ascii="Arial" w:eastAsia="Times New Roman" w:hAnsi="Arial" w:cs="Arial"/>
-          <w:sz w:val="22"/>
-          <w:szCs w:val="22"/>
-        </w:rPr>
-        <w:t xml:space="preserve"> reports to visualize the result of data processing and summarize metabolomics output.</w:t>
-      </w:r>
-      <w:r>
-        <w:rPr>
-          <w:rFonts w:ascii="Arial" w:eastAsia="Times New Roman" w:hAnsi="Arial" w:cs="Arial"/>
-          <w:sz w:val="22"/>
-          <w:szCs w:val="22"/>
-        </w:rPr>
-        <w:t xml:space="preserve"> Furthermore, the relationship between the input file size and the use of corresponding computing resources is monitored within the pipeline. This provides useful suggestions for further computing resource allocation and efficient use. </w:t>
-      </w:r>
-      <w:ins w:id="3" w:author="Du,Xinsong" w:date="2020-01-02T20:55:00Z">
-        <w:r>
-          <w:rPr>
-            <w:rFonts w:ascii="Arial" w:eastAsia="Times New Roman" w:hAnsi="Arial" w:cs="Arial"/>
-            <w:sz w:val="22"/>
-            <w:szCs w:val="22"/>
-          </w:rPr>
-          <w:t xml:space="preserve">. In a pilot experiment, we used two different operating systems in which the </w:t>
+      <w:ins w:id="23" w:author="Du,Xinsong" w:date="2020-01-02T20:55:00Z">
+        <w:r>
+          <w:rPr>
+            <w:rFonts w:ascii="Arial" w:eastAsia="Times New Roman" w:hAnsi="Arial" w:cs="Arial"/>
+            <w:sz w:val="22"/>
+            <w:szCs w:val="22"/>
+          </w:rPr>
+          <w:t xml:space="preserve">. We got very different peak numbers from </w:t>
         </w:r>
         <w:proofErr w:type="spellStart"/>
         <w:r>
@@ -1270,16 +1562,27 @@
             <w:sz w:val="22"/>
             <w:szCs w:val="22"/>
           </w:rPr>
-          <w:t xml:space="preserve"> versions were also different to do peak detection for four sample metabolomics data. This simulates the situation that one researcher wants to reproduce the other researcher’s published work with a different operating system and software version. We got very different peak numbers </w:t>
-        </w:r>
-        <w:r>
-          <w:rPr>
-            <w:rFonts w:ascii="Arial" w:eastAsia="Times New Roman" w:hAnsi="Arial" w:cs="Arial"/>
-            <w:sz w:val="22"/>
-            <w:szCs w:val="22"/>
-          </w:rPr>
-          <w:lastRenderedPageBreak/>
-          <w:t xml:space="preserve">from </w:t>
+          <w:t xml:space="preserve"> of the two machines, but the exact same peak numbers when </w:t>
+        </w:r>
+      </w:ins>
+      <w:ins w:id="24" w:author="Du,Xinsong" w:date="2020-01-02T21:20:00Z">
+        <w:r>
+          <w:rPr>
+            <w:rFonts w:ascii="Arial" w:eastAsia="Times New Roman" w:hAnsi="Arial" w:cs="Arial"/>
+            <w:sz w:val="22"/>
+            <w:szCs w:val="22"/>
+          </w:rPr>
+          <w:t>using</w:t>
+        </w:r>
+      </w:ins>
+      <w:ins w:id="25" w:author="Du,Xinsong" w:date="2020-01-02T20:55:00Z">
+        <w:r>
+          <w:rPr>
+            <w:rFonts w:ascii="Arial" w:eastAsia="Times New Roman" w:hAnsi="Arial" w:cs="Arial"/>
+            <w:sz w:val="22"/>
+            <w:szCs w:val="22"/>
+          </w:rPr>
+          <w:t xml:space="preserve"> our </w:t>
         </w:r>
         <w:proofErr w:type="spellStart"/>
         <w:r>
@@ -1288,7 +1591,7 @@
             <w:sz w:val="22"/>
             <w:szCs w:val="22"/>
           </w:rPr>
-          <w:t>MZmine</w:t>
+          <w:t>Nextflow</w:t>
         </w:r>
         <w:proofErr w:type="spellEnd"/>
         <w:r>
@@ -1297,25 +1600,17 @@
             <w:sz w:val="22"/>
             <w:szCs w:val="22"/>
           </w:rPr>
-          <w:t xml:space="preserve"> of the two host machines, but the exact same peak numbers when employing our </w:t>
-        </w:r>
-        <w:proofErr w:type="spellStart"/>
-        <w:r>
-          <w:rPr>
-            <w:rFonts w:ascii="Arial" w:eastAsia="Times New Roman" w:hAnsi="Arial" w:cs="Arial"/>
-            <w:sz w:val="22"/>
-            <w:szCs w:val="22"/>
-          </w:rPr>
-          <w:t>Nextflow</w:t>
-        </w:r>
-        <w:proofErr w:type="spellEnd"/>
-        <w:r>
-          <w:rPr>
-            <w:rFonts w:ascii="Arial" w:eastAsia="Times New Roman" w:hAnsi="Arial" w:cs="Arial"/>
-            <w:sz w:val="22"/>
-            <w:szCs w:val="22"/>
-          </w:rPr>
-          <w:t xml:space="preserve"> pipeline.</w:t>
+          <w:t xml:space="preserve"> pipeline</w:t>
+        </w:r>
+      </w:ins>
+      <w:ins w:id="26" w:author="Du,Xinsong" w:date="2020-01-02T21:22:00Z">
+        <w:r>
+          <w:rPr>
+            <w:rFonts w:ascii="Arial" w:eastAsia="Times New Roman" w:hAnsi="Arial" w:cs="Arial"/>
+            <w:sz w:val="22"/>
+            <w:szCs w:val="22"/>
+          </w:rPr>
+          <w:t>.</w:t>
         </w:r>
       </w:ins>
     </w:p>
@@ -1347,6 +1642,7 @@
           <w:sz w:val="22"/>
           <w:szCs w:val="22"/>
         </w:rPr>
+        <w:lastRenderedPageBreak/>
         <w:t>Conclusion</w:t>
       </w:r>
       <w:r>
@@ -1415,6 +1711,39 @@
     </w:sectPr>
   </w:body>
 </w:document>
+</file>
+
+<file path=word/comments.xml><?xml version="1.0" encoding="utf-8"?>
+<w:comments xmlns:wpc="http://schemas.microsoft.com/office/word/2010/wordprocessingCanvas" xmlns:cx="http://schemas.microsoft.com/office/drawing/2014/chartex" xmlns:cx1="http://schemas.microsoft.com/office/drawing/2015/9/8/chartex" xmlns:cx2="http://schemas.microsoft.com/office/drawing/2015/10/21/chartex" xmlns:cx3="http://schemas.microsoft.com/office/drawing/2016/5/9/chartex" xmlns:cx4="http://schemas.microsoft.com/office/drawing/2016/5/10/chartex" xmlns:cx5="http://schemas.microsoft.com/office/drawing/2016/5/11/chartex" xmlns:cx6="http://schemas.microsoft.com/office/drawing/2016/5/12/chartex" xmlns:cx7="http://schemas.microsoft.com/office/drawing/2016/5/13/chartex" xmlns:cx8="http://schemas.microsoft.com/office/drawing/2016/5/14/chartex" xmlns:mc="http://schemas.openxmlformats.org/markup-compatibility/2006" xmlns:aink="http://schemas.microsoft.com/office/drawing/2016/ink" xmlns:am3d="http://schemas.microsoft.com/office/drawing/2017/model3d" xmlns:o="urn:schemas-microsoft-com:office:office" xmlns:r="http://schemas.openxmlformats.org/officeDocument/2006/relationships" xmlns:m="http://schemas.openxmlformats.org/officeDocument/2006/math" xmlns:v="urn:schemas-microsoft-com:vml" xmlns:wp14="http://schemas.microsoft.com/office/word/2010/wordprocessingDrawing" xmlns:wp="http://schemas.openxmlformats.org/drawingml/2006/wordprocessingDrawing" xmlns:w10="urn:schemas-microsoft-com:office:word" xmlns:w="http://schemas.openxmlformats.org/wordprocessingml/2006/main" xmlns:w14="http://schemas.microsoft.com/office/word/2010/wordml" xmlns:w15="http://schemas.microsoft.com/office/word/2012/wordml" xmlns:w16cid="http://schemas.microsoft.com/office/word/2016/wordml/cid" xmlns:w16se="http://schemas.microsoft.com/office/word/2015/wordml/symex" xmlns:wpg="http://schemas.microsoft.com/office/word/2010/wordprocessingGroup" xmlns:wpi="http://schemas.microsoft.com/office/word/2010/wordprocessingInk" xmlns:wne="http://schemas.microsoft.com/office/word/2006/wordml" xmlns:wps="http://schemas.microsoft.com/office/word/2010/wordprocessingShape" mc:Ignorable="w14 w15 w16se w16cid wp14">
+  <w:comment w:id="16" w:author="Du,Xinsong" w:date="2020-01-02T21:12:00Z" w:initials="D">
+    <w:p>
+      <w:pPr>
+        <w:pStyle w:val="CommentText"/>
+      </w:pPr>
+      <w:r>
+        <w:rPr>
+          <w:rStyle w:val="CommentReference"/>
+        </w:rPr>
+        <w:annotationRef/>
+      </w:r>
+      <w:r>
+        <w:t>“The relationship between the input file size and …” is not about reproducibility, so I removed it.</w:t>
+      </w:r>
+    </w:p>
+  </w:comment>
+</w:comments>
+</file>
+
+<file path=word/commentsExtended.xml><?xml version="1.0" encoding="utf-8"?>
+<w15:commentsEx xmlns:wpc="http://schemas.microsoft.com/office/word/2010/wordprocessingCanvas" xmlns:cx="http://schemas.microsoft.com/office/drawing/2014/chartex" xmlns:cx1="http://schemas.microsoft.com/office/drawing/2015/9/8/chartex" xmlns:cx2="http://schemas.microsoft.com/office/drawing/2015/10/21/chartex" xmlns:cx3="http://schemas.microsoft.com/office/drawing/2016/5/9/chartex" xmlns:cx4="http://schemas.microsoft.com/office/drawing/2016/5/10/chartex" xmlns:cx5="http://schemas.microsoft.com/office/drawing/2016/5/11/chartex" xmlns:cx6="http://schemas.microsoft.com/office/drawing/2016/5/12/chartex" xmlns:cx7="http://schemas.microsoft.com/office/drawing/2016/5/13/chartex" xmlns:cx8="http://schemas.microsoft.com/office/drawing/2016/5/14/chartex" xmlns:mc="http://schemas.openxmlformats.org/markup-compatibility/2006" xmlns:aink="http://schemas.microsoft.com/office/drawing/2016/ink" xmlns:am3d="http://schemas.microsoft.com/office/drawing/2017/model3d" xmlns:o="urn:schemas-microsoft-com:office:office" xmlns:r="http://schemas.openxmlformats.org/officeDocument/2006/relationships" xmlns:m="http://schemas.openxmlformats.org/officeDocument/2006/math" xmlns:v="urn:schemas-microsoft-com:vml" xmlns:wp14="http://schemas.microsoft.com/office/word/2010/wordprocessingDrawing" xmlns:wp="http://schemas.openxmlformats.org/drawingml/2006/wordprocessingDrawing" xmlns:w10="urn:schemas-microsoft-com:office:word" xmlns:w="http://schemas.openxmlformats.org/wordprocessingml/2006/main" xmlns:w14="http://schemas.microsoft.com/office/word/2010/wordml" xmlns:w15="http://schemas.microsoft.com/office/word/2012/wordml" xmlns:w16cid="http://schemas.microsoft.com/office/word/2016/wordml/cid" xmlns:w16se="http://schemas.microsoft.com/office/word/2015/wordml/symex" xmlns:wpg="http://schemas.microsoft.com/office/word/2010/wordprocessingGroup" xmlns:wpi="http://schemas.microsoft.com/office/word/2010/wordprocessingInk" xmlns:wne="http://schemas.microsoft.com/office/word/2006/wordml" xmlns:wps="http://schemas.microsoft.com/office/word/2010/wordprocessingShape" mc:Ignorable="w14 w15 w16se w16cid wp14">
+  <w15:commentEx w15:paraId="52860BAF" w15:done="0"/>
+</w15:commentsEx>
+</file>
+
+<file path=word/commentsIds.xml><?xml version="1.0" encoding="utf-8"?>
+<w16cid:commentsIds xmlns:wpc="http://schemas.microsoft.com/office/word/2010/wordprocessingCanvas" xmlns:cx="http://schemas.microsoft.com/office/drawing/2014/chartex" xmlns:cx1="http://schemas.microsoft.com/office/drawing/2015/9/8/chartex" xmlns:cx2="http://schemas.microsoft.com/office/drawing/2015/10/21/chartex" xmlns:cx3="http://schemas.microsoft.com/office/drawing/2016/5/9/chartex" xmlns:cx4="http://schemas.microsoft.com/office/drawing/2016/5/10/chartex" xmlns:cx5="http://schemas.microsoft.com/office/drawing/2016/5/11/chartex" xmlns:cx6="http://schemas.microsoft.com/office/drawing/2016/5/12/chartex" xmlns:cx7="http://schemas.microsoft.com/office/drawing/2016/5/13/chartex" xmlns:cx8="http://schemas.microsoft.com/office/drawing/2016/5/14/chartex" xmlns:mc="http://schemas.openxmlformats.org/markup-compatibility/2006" xmlns:aink="http://schemas.microsoft.com/office/drawing/2016/ink" xmlns:am3d="http://schemas.microsoft.com/office/drawing/2017/model3d" xmlns:o="urn:schemas-microsoft-com:office:office" xmlns:r="http://schemas.openxmlformats.org/officeDocument/2006/relationships" xmlns:m="http://schemas.openxmlformats.org/officeDocument/2006/math" xmlns:v="urn:schemas-microsoft-com:vml" xmlns:wp14="http://schemas.microsoft.com/office/word/2010/wordprocessingDrawing" xmlns:wp="http://schemas.openxmlformats.org/drawingml/2006/wordprocessingDrawing" xmlns:w10="urn:schemas-microsoft-com:office:word" xmlns:w="http://schemas.openxmlformats.org/wordprocessingml/2006/main" xmlns:w14="http://schemas.microsoft.com/office/word/2010/wordml" xmlns:w15="http://schemas.microsoft.com/office/word/2012/wordml" xmlns:w16cid="http://schemas.microsoft.com/office/word/2016/wordml/cid" xmlns:w16se="http://schemas.microsoft.com/office/word/2015/wordml/symex" xmlns:wpg="http://schemas.microsoft.com/office/word/2010/wordprocessingGroup" xmlns:wpi="http://schemas.microsoft.com/office/word/2010/wordprocessingInk" xmlns:wne="http://schemas.microsoft.com/office/word/2006/wordml" xmlns:wps="http://schemas.microsoft.com/office/word/2010/wordprocessingShape" mc:Ignorable="w14 w15 w16se w16cid wp14">
+  <w16cid:commentId w16cid:paraId="52860BAF" w16cid:durableId="21B8DB2D"/>
+</w16cid:commentsIds>
 </file>
 
 <file path=word/people.xml><?xml version="1.0" encoding="utf-8"?>
@@ -2001,6 +2330,62 @@
       <w:szCs w:val="18"/>
     </w:rPr>
   </w:style>
+  <w:style w:type="character" w:styleId="CommentReference">
+    <w:name w:val="annotation reference"/>
+    <w:basedOn w:val="DefaultParagraphFont"/>
+    <w:uiPriority w:val="99"/>
+    <w:semiHidden/>
+    <w:unhideWhenUsed/>
+    <w:rsid w:val="0066190A"/>
+    <w:rPr>
+      <w:sz w:val="16"/>
+      <w:szCs w:val="16"/>
+    </w:rPr>
+  </w:style>
+  <w:style w:type="paragraph" w:styleId="CommentSubject">
+    <w:name w:val="annotation subject"/>
+    <w:basedOn w:val="CommentText"/>
+    <w:next w:val="CommentText"/>
+    <w:link w:val="CommentSubjectChar"/>
+    <w:uiPriority w:val="99"/>
+    <w:semiHidden/>
+    <w:unhideWhenUsed/>
+    <w:rsid w:val="0066190A"/>
+    <w:rPr>
+      <w:rFonts w:ascii="Cambria" w:eastAsia="MS Mincho" w:hAnsi="Cambria" w:cs="Times New Roman"/>
+      <w:b/>
+      <w:bCs/>
+      <w:lang w:eastAsia="en-US"/>
+    </w:rPr>
+  </w:style>
+  <w:style w:type="character" w:customStyle="1" w:styleId="CommentSubjectChar">
+    <w:name w:val="Comment Subject Char"/>
+    <w:basedOn w:val="CommentTextChar"/>
+    <w:link w:val="CommentSubject"/>
+    <w:uiPriority w:val="99"/>
+    <w:semiHidden/>
+    <w:rsid w:val="0066190A"/>
+    <w:rPr>
+      <w:rFonts w:ascii="Cambria" w:eastAsia="MS Mincho" w:hAnsi="Cambria" w:cs="Times New Roman"/>
+      <w:b/>
+      <w:bCs/>
+      <w:sz w:val="20"/>
+      <w:szCs w:val="20"/>
+      <w:lang w:eastAsia="zh-CN"/>
+    </w:rPr>
+  </w:style>
+  <w:style w:type="paragraph" w:styleId="Revision">
+    <w:name w:val="Revision"/>
+    <w:hidden/>
+    <w:uiPriority w:val="99"/>
+    <w:semiHidden/>
+    <w:rsid w:val="0066190A"/>
+    <w:rPr>
+      <w:rFonts w:ascii="Cambria" w:eastAsia="MS Mincho" w:hAnsi="Cambria" w:cs="Times New Roman"/>
+      <w:sz w:val="24"/>
+      <w:szCs w:val="24"/>
+    </w:rPr>
+  </w:style>
 </w:styles>
 </file>
 

</xml_diff>